<commit_message>
ellen comments done (minus allergies)
</commit_message>
<xml_diff>
--- a/2execsummary.docx
+++ b/2execsummary.docx
@@ -8,7 +8,7 @@
         <w:keepLines/>
         <w:outlineLvl w:val="0"/>
         <w:rPr>
-          <w:rFonts w:ascii="Calibri" w:eastAsia="MS PGothic" w:hAnsi="Calibri" w:cs="Times New Roman"/>
+          <w:rFonts w:ascii="Calibri" w:eastAsia="ＭＳ Ｐゴシック" w:hAnsi="Calibri" w:cs="Times New Roman"/>
           <w:b/>
           <w:bCs/>
           <w:color w:val="8F0000"/>
@@ -20,7 +20,7 @@
       <w:bookmarkStart w:id="0" w:name="_Toc372340249"/>
       <w:r>
         <w:rPr>
-          <w:rFonts w:ascii="Calibri" w:eastAsia="MS PGothic" w:hAnsi="Calibri" w:cs="Times New Roman"/>
+          <w:rFonts w:ascii="Calibri" w:eastAsia="ＭＳ Ｐゴシック" w:hAnsi="Calibri" w:cs="Times New Roman"/>
           <w:b/>
           <w:bCs/>
           <w:noProof/>
@@ -291,7 +291,7 @@
       <w:pPr>
         <w:spacing w:line="480" w:lineRule="auto"/>
         <w:rPr>
-          <w:rFonts w:eastAsia="MS PGothic" w:cs="Times New Roman"/>
+          <w:rFonts w:eastAsia="ＭＳ Ｐゴシック" w:cs="Times New Roman"/>
           <w:szCs w:val="24"/>
           <w:lang w:eastAsia="en-US"/>
         </w:rPr>
@@ -303,14 +303,14 @@
           <w:tab w:val="right" w:leader="dot" w:pos="9360"/>
         </w:tabs>
         <w:rPr>
-          <w:rFonts w:eastAsia="MS PGothic" w:cs="Times New Roman"/>
+          <w:rFonts w:eastAsia="ＭＳ Ｐゴシック" w:cs="Times New Roman"/>
           <w:szCs w:val="24"/>
           <w:lang w:eastAsia="en-US"/>
         </w:rPr>
       </w:pPr>
       <w:r>
         <w:rPr>
-          <w:rFonts w:eastAsia="MS PGothic" w:cs="Times New Roman"/>
+          <w:rFonts w:eastAsia="ＭＳ Ｐゴシック" w:cs="Times New Roman"/>
           <w:szCs w:val="24"/>
           <w:lang w:eastAsia="en-US"/>
         </w:rPr>
@@ -318,7 +318,7 @@
       </w:r>
       <w:r>
         <w:rPr>
-          <w:rFonts w:eastAsia="MS PGothic" w:cs="Times New Roman"/>
+          <w:rFonts w:eastAsia="ＭＳ Ｐゴシック" w:cs="Times New Roman"/>
           <w:szCs w:val="24"/>
           <w:lang w:eastAsia="en-US"/>
         </w:rPr>
@@ -326,7 +326,7 @@
       </w:r>
       <w:r>
         <w:rPr>
-          <w:rFonts w:eastAsia="MS PGothic" w:cs="Times New Roman"/>
+          <w:rFonts w:eastAsia="ＭＳ Ｐゴシック" w:cs="Times New Roman"/>
           <w:szCs w:val="24"/>
           <w:lang w:eastAsia="en-US"/>
         </w:rPr>
@@ -334,14 +334,14 @@
       </w:r>
       <w:r>
         <w:rPr>
-          <w:rFonts w:eastAsia="MS PGothic" w:cs="Times New Roman" w:hint="eastAsia"/>
+          <w:rFonts w:eastAsia="ＭＳ Ｐゴシック" w:cs="Times New Roman" w:hint="eastAsia"/>
           <w:szCs w:val="24"/>
         </w:rPr>
         <w:t>,</w:t>
       </w:r>
       <w:r>
         <w:rPr>
-          <w:rFonts w:eastAsia="MS PGothic" w:cs="Times New Roman"/>
+          <w:rFonts w:eastAsia="ＭＳ Ｐゴシック" w:cs="Times New Roman"/>
           <w:szCs w:val="24"/>
           <w:lang w:eastAsia="en-US"/>
         </w:rPr>
@@ -349,7 +349,7 @@
       </w:r>
       <w:r>
         <w:rPr>
-          <w:rFonts w:eastAsia="MS PGothic" w:cs="Times New Roman"/>
+          <w:rFonts w:eastAsia="ＭＳ Ｐゴシック" w:cs="Times New Roman"/>
           <w:szCs w:val="24"/>
           <w:lang w:eastAsia="en-US"/>
         </w:rPr>
@@ -357,7 +357,7 @@
       </w:r>
       <w:r>
         <w:rPr>
-          <w:rFonts w:eastAsia="MS PGothic" w:cs="Times New Roman"/>
+          <w:rFonts w:eastAsia="ＭＳ Ｐゴシック" w:cs="Times New Roman"/>
           <w:szCs w:val="24"/>
           <w:lang w:eastAsia="en-US"/>
         </w:rPr>
@@ -365,7 +365,7 @@
       </w:r>
       <w:r>
         <w:rPr>
-          <w:rFonts w:eastAsia="MS PGothic" w:cs="Times New Roman"/>
+          <w:rFonts w:eastAsia="ＭＳ Ｐゴシック" w:cs="Times New Roman"/>
           <w:szCs w:val="24"/>
           <w:lang w:eastAsia="en-US"/>
         </w:rPr>
@@ -373,14 +373,14 @@
       </w:r>
       <w:r>
         <w:rPr>
-          <w:rFonts w:eastAsia="MS PGothic" w:cs="Times New Roman" w:hint="eastAsia"/>
+          <w:rFonts w:eastAsia="ＭＳ Ｐゴシック" w:cs="Times New Roman" w:hint="eastAsia"/>
           <w:szCs w:val="24"/>
         </w:rPr>
         <w:t xml:space="preserve">the </w:t>
       </w:r>
       <w:r>
         <w:rPr>
-          <w:rFonts w:eastAsia="MS PGothic" w:cs="Times New Roman"/>
+          <w:rFonts w:eastAsia="ＭＳ Ｐゴシック" w:cs="Times New Roman"/>
           <w:szCs w:val="24"/>
           <w:lang w:eastAsia="en-US"/>
         </w:rPr>
@@ -388,7 +388,7 @@
       </w:r>
       <w:r>
         <w:rPr>
-          <w:rFonts w:eastAsia="MS PGothic" w:cs="Times New Roman"/>
+          <w:rFonts w:eastAsia="ＭＳ Ｐゴシック" w:cs="Times New Roman"/>
           <w:szCs w:val="24"/>
           <w:lang w:eastAsia="en-US"/>
         </w:rPr>
@@ -396,7 +396,7 @@
       </w:r>
       <w:r>
         <w:rPr>
-          <w:rFonts w:eastAsia="MS PGothic" w:cs="Times New Roman"/>
+          <w:rFonts w:eastAsia="ＭＳ Ｐゴシック" w:cs="Times New Roman"/>
           <w:szCs w:val="24"/>
           <w:lang w:eastAsia="en-US"/>
         </w:rPr>
@@ -404,7 +404,7 @@
       </w:r>
       <w:r>
         <w:rPr>
-          <w:rFonts w:eastAsia="MS PGothic" w:cs="Times New Roman"/>
+          <w:rFonts w:eastAsia="ＭＳ Ｐゴシック" w:cs="Times New Roman"/>
           <w:szCs w:val="24"/>
           <w:lang w:eastAsia="en-US"/>
         </w:rPr>
@@ -412,7 +412,7 @@
       </w:r>
       <w:r>
         <w:rPr>
-          <w:rFonts w:eastAsia="MS PGothic" w:cs="Times New Roman"/>
+          <w:rFonts w:eastAsia="ＭＳ Ｐゴシック" w:cs="Times New Roman"/>
           <w:szCs w:val="24"/>
           <w:lang w:eastAsia="en-US"/>
         </w:rPr>
@@ -420,7 +420,7 @@
       </w:r>
       <w:r>
         <w:rPr>
-          <w:rFonts w:eastAsia="MS PGothic" w:cs="Times New Roman"/>
+          <w:rFonts w:eastAsia="ＭＳ Ｐゴシック" w:cs="Times New Roman"/>
           <w:szCs w:val="24"/>
           <w:lang w:eastAsia="en-US"/>
         </w:rPr>
@@ -428,7 +428,7 @@
       </w:r>
       <w:r>
         <w:rPr>
-          <w:rFonts w:eastAsia="MS PGothic" w:cs="Times New Roman"/>
+          <w:rFonts w:eastAsia="ＭＳ Ｐゴシック" w:cs="Times New Roman"/>
           <w:szCs w:val="24"/>
           <w:lang w:eastAsia="en-US"/>
         </w:rPr>
@@ -436,7 +436,7 @@
       </w:r>
       <w:r>
         <w:rPr>
-          <w:rFonts w:eastAsia="MS PGothic" w:cs="Times New Roman"/>
+          <w:rFonts w:eastAsia="ＭＳ Ｐゴシック" w:cs="Times New Roman"/>
           <w:szCs w:val="24"/>
           <w:lang w:eastAsia="en-US"/>
         </w:rPr>
@@ -444,7 +444,7 @@
       </w:r>
       <w:r>
         <w:rPr>
-          <w:rFonts w:eastAsia="MS PGothic" w:cs="Times New Roman"/>
+          <w:rFonts w:eastAsia="ＭＳ Ｐゴシック" w:cs="Times New Roman"/>
           <w:szCs w:val="24"/>
           <w:lang w:eastAsia="en-US"/>
         </w:rPr>
@@ -452,7 +452,7 @@
       </w:r>
       <w:r>
         <w:rPr>
-          <w:rFonts w:eastAsia="MS PGothic" w:cs="Times New Roman"/>
+          <w:rFonts w:eastAsia="ＭＳ Ｐゴシック" w:cs="Times New Roman"/>
           <w:szCs w:val="24"/>
           <w:lang w:eastAsia="en-US"/>
         </w:rPr>
@@ -460,7 +460,7 @@
       </w:r>
       <w:r>
         <w:rPr>
-          <w:rFonts w:eastAsia="MS PGothic" w:cs="Times New Roman"/>
+          <w:rFonts w:eastAsia="ＭＳ Ｐゴシック" w:cs="Times New Roman"/>
           <w:szCs w:val="24"/>
           <w:lang w:eastAsia="en-US"/>
         </w:rPr>
@@ -468,14 +468,14 @@
       </w:r>
       <w:r>
         <w:rPr>
-          <w:rFonts w:eastAsia="MS PGothic" w:cs="Times New Roman" w:hint="eastAsia"/>
+          <w:rFonts w:eastAsia="ＭＳ Ｐゴシック" w:cs="Times New Roman" w:hint="eastAsia"/>
           <w:szCs w:val="24"/>
         </w:rPr>
         <w:t>will debut</w:t>
       </w:r>
       <w:r>
         <w:rPr>
-          <w:rFonts w:eastAsia="MS PGothic" w:cs="Times New Roman"/>
+          <w:rFonts w:eastAsia="ＭＳ Ｐゴシック" w:cs="Times New Roman"/>
           <w:szCs w:val="24"/>
           <w:lang w:eastAsia="en-US"/>
         </w:rPr>
@@ -483,7 +483,7 @@
       </w:r>
       <w:r>
         <w:rPr>
-          <w:rFonts w:eastAsia="MS PGothic" w:cs="Times New Roman"/>
+          <w:rFonts w:eastAsia="ＭＳ Ｐゴシック" w:cs="Times New Roman"/>
           <w:szCs w:val="24"/>
           <w:lang w:eastAsia="en-US"/>
         </w:rPr>
@@ -683,16 +683,37 @@
         <w:t xml:space="preserve">The </w:t>
       </w:r>
       <w:r>
-        <w:t>state of Oregon is located on the North-West coast of the United States.</w:t>
-      </w:r>
-      <w:r>
-        <w:t xml:space="preserve">  The Cascade Ranges vertically splits the stat</w:t>
-      </w:r>
-      <w:r>
-        <w:t>e, forming two diverse climates</w:t>
-      </w:r>
-      <w:r>
-        <w:t xml:space="preserve"> between the East and the West of the Cascades</w:t>
+        <w:t xml:space="preserve">state of Oregon is located on the </w:t>
+      </w:r>
+      <w:r>
+        <w:t xml:space="preserve">Northwest </w:t>
+      </w:r>
+      <w:r>
+        <w:t>coast of the United States.</w:t>
+      </w:r>
+      <w:r>
+        <w:t xml:space="preserve">  The Cascade Range</w:t>
+      </w:r>
+      <w:r>
+        <w:t xml:space="preserve"> vertically splits the stat</w:t>
+      </w:r>
+      <w:r>
+        <w:t xml:space="preserve">e, </w:t>
+      </w:r>
+      <w:r>
+        <w:t xml:space="preserve">forming two </w:t>
+      </w:r>
+      <w:r>
+        <w:t>con</w:t>
+      </w:r>
+      <w:r>
+        <w:t>trasting</w:t>
+      </w:r>
+      <w:r>
+        <w:t xml:space="preserve"> climates: East of the Cas</w:t>
+      </w:r>
+      <w:r>
+        <w:t>cades, and West of the Cascades</w:t>
       </w:r>
       <w:r>
         <w:t xml:space="preserve">.  This diversity allows </w:t>
@@ -707,22 +728,28 @@
         <w:t xml:space="preserve">or cultivated </w:t>
       </w:r>
       <w:r>
-        <w:t xml:space="preserve">in the state, some of which includes milk, cattle, berries, potatoes, and wine grapes.  </w:t>
-      </w:r>
-      <w:r>
-        <w:t xml:space="preserve">Neighboring the </w:t>
-      </w:r>
-      <w:r>
-        <w:t xml:space="preserve">coast also </w:t>
-      </w:r>
-      <w:r>
-        <w:t>contributes to</w:t>
-      </w:r>
-      <w:r>
-        <w:t xml:space="preserve"> the state</w:t>
-      </w:r>
-      <w:r>
-        <w:t>’s</w:t>
+        <w:t xml:space="preserve">in the state, </w:t>
+      </w:r>
+      <w:r>
+        <w:t>among which are</w:t>
+      </w:r>
+      <w:r>
+        <w:t xml:space="preserve"> milk, cattle, berries, potatoes, and wine grapes.  </w:t>
+      </w:r>
+      <w:r>
+        <w:t xml:space="preserve">To the </w:t>
+      </w:r>
+      <w:r>
+        <w:t>W</w:t>
+      </w:r>
+      <w:r>
+        <w:t>est of the Cascades,</w:t>
+      </w:r>
+      <w:r>
+        <w:t xml:space="preserve"> </w:t>
+      </w:r>
+      <w:r>
+        <w:t>the coastal region yields</w:t>
       </w:r>
       <w:r>
         <w:t xml:space="preserve"> abundant harvests in </w:t>
@@ -734,7 +761,13 @@
         <w:t xml:space="preserve">  </w:t>
       </w:r>
       <w:r>
-        <w:t xml:space="preserve">Overall, Oregon contains a population of about 4 million people, with 12.2% of its population either Hispanic or Latino.  </w:t>
+        <w:t xml:space="preserve">Overall, Oregon contains a population of about 4 million people, with 12.2% of its population either Hispanic </w:t>
+      </w:r>
+      <w:r>
+        <w:t>and/</w:t>
+      </w:r>
+      <w:r>
+        <w:t xml:space="preserve">or Latino.  </w:t>
       </w:r>
     </w:p>
     <w:p>
@@ -775,7 +808,10 @@
         <w:t xml:space="preserve">questionnaire </w:t>
       </w:r>
       <w:r>
-        <w:t xml:space="preserve">shows that Oregonians </w:t>
+        <w:t xml:space="preserve">show </w:t>
+      </w:r>
+      <w:r>
+        <w:t xml:space="preserve">that Oregonians </w:t>
       </w:r>
       <w:r>
         <w:t>are receptive</w:t>
@@ -906,7 +942,7 @@
           <w:b/>
           <w:sz w:val="22"/>
         </w:rPr>
-        <w:t>Japan’s Korokke</w:t>
+        <w:t xml:space="preserve">Mexico’s </w:t>
       </w:r>
       <w:r>
         <w:rPr>
@@ -914,39 +950,49 @@
           <w:b/>
           <w:sz w:val="22"/>
         </w:rPr>
+        <w:t>McMolletes</w:t>
+      </w:r>
+      <w:r>
         <w:t xml:space="preserve"> </w:t>
       </w:r>
       <w:r>
-        <w:rPr>
-          <w:rFonts w:ascii="Arial" w:hAnsi="Arial" w:cs="Arial"/>
-          <w:b/>
-          <w:sz w:val="22"/>
-        </w:rPr>
-        <w:t>Burger</w:t>
+        <w:t xml:space="preserve">caters towards </w:t>
+      </w:r>
+      <w:r>
+        <w:t xml:space="preserve">the Hispanic </w:t>
+      </w:r>
+      <w:r>
+        <w:t>and/</w:t>
+      </w:r>
+      <w:r>
+        <w:t xml:space="preserve">or Latino population in Oregon. </w:t>
+      </w:r>
+      <w:r>
+        <w:t xml:space="preserve"> It also </w:t>
+      </w:r>
+      <w:r>
+        <w:t>fits</w:t>
       </w:r>
       <w:r>
         <w:t xml:space="preserve"> </w:t>
       </w:r>
       <w:r>
-        <w:t xml:space="preserve">caters towards </w:t>
-      </w:r>
-      <w:r>
-        <w:t xml:space="preserve">Oregonians’ preference for Japanese cuisine.  </w:t>
-      </w:r>
-      <w:r>
-        <w:t xml:space="preserve">It is made primarily of shrimp, potatoes, and cheese—all of which </w:t>
-      </w:r>
-      <w:r>
-        <w:t>can easily be provided, fresh, by</w:t>
+        <w:t>Oregonians’</w:t>
+      </w:r>
+      <w:r>
+        <w:t xml:space="preserve"> preference for Mexican cuisine.</w:t>
+      </w:r>
+      <w:r>
+        <w:t xml:space="preserve">  The cheese on the McMolletes can be </w:t>
+      </w:r>
+      <w:r>
+        <w:t xml:space="preserve">made </w:t>
+      </w:r>
+      <w:r>
+        <w:t>optional, providing a way to cater to Oregonians who are vegetarian.</w:t>
       </w:r>
       <w:r>
         <w:t xml:space="preserve"> </w:t>
-      </w:r>
-      <w:r>
-        <w:t>Oregon’s farmers and seafood harvesters</w:t>
-      </w:r>
-      <w:r>
-        <w:t xml:space="preserve">.  </w:t>
       </w:r>
     </w:p>
     <w:p>
@@ -966,65 +1012,49 @@
           <w:b/>
           <w:sz w:val="22"/>
         </w:rPr>
-        <w:t xml:space="preserve">Mexico’s </w:t>
-      </w:r>
-      <w:r>
-        <w:rPr>
-          <w:rFonts w:ascii="Arial" w:hAnsi="Arial" w:cs="Arial"/>
+        <w:t>Italy’s Spinach and Parmesan Cheese Nuggets</w:t>
+      </w:r>
+      <w:r>
+        <w:rPr>
           <w:b/>
-          <w:sz w:val="22"/>
-        </w:rPr>
-        <w:t>McMolletes</w:t>
-      </w:r>
-      <w:r>
+        </w:rPr>
         <w:t xml:space="preserve"> </w:t>
       </w:r>
       <w:r>
         <w:t xml:space="preserve">caters towards </w:t>
       </w:r>
       <w:r>
-        <w:t xml:space="preserve">the Hispanic or Latino population in Oregon. </w:t>
-      </w:r>
-      <w:r>
-        <w:t xml:space="preserve"> It also </w:t>
-      </w:r>
-      <w:r>
-        <w:t>fits</w:t>
-      </w:r>
-      <w:r>
-        <w:t xml:space="preserve"> </w:t>
-      </w:r>
-      <w:r>
         <w:t>Oregonians’</w:t>
       </w:r>
       <w:r>
-        <w:t xml:space="preserve"> preference for Mexican cuisine.</w:t>
-      </w:r>
-      <w:r>
-        <w:t xml:space="preserve">  </w:t>
+        <w:t xml:space="preserve"> preference for Italian cuisine.  It also provides an opportunity for </w:t>
+      </w:r>
+      <w:r>
+        <w:t xml:space="preserve">McDonald’s to work closely with Oregon’s famous creameries such as </w:t>
+      </w:r>
+      <w:r>
+        <w:t xml:space="preserve">Rogue Creamery or </w:t>
       </w:r>
       <w:bookmarkStart w:id="1" w:name="_GoBack"/>
-      <w:r>
-        <w:t xml:space="preserve">The cheese on the </w:t>
-      </w:r>
-      <w:proofErr w:type="spellStart"/>
-      <w:r>
-        <w:t>McMolletes</w:t>
-      </w:r>
-      <w:proofErr w:type="spellEnd"/>
-      <w:r>
-        <w:t xml:space="preserve"> can be </w:t>
-      </w:r>
-      <w:r>
-        <w:t xml:space="preserve">made </w:t>
-      </w:r>
-      <w:r>
-        <w:t>optional, providing a way to cater to Oregonians who are vegetarian.</w:t>
-      </w:r>
-      <w:r>
-        <w:t xml:space="preserve"> </w:t>
-      </w:r>
       <w:bookmarkEnd w:id="1"/>
+      <w:r>
+        <w:t xml:space="preserve">Tillamook County Creamery Association to add a local </w:t>
+      </w:r>
+      <w:r>
+        <w:t>flavor</w:t>
+      </w:r>
+      <w:r>
+        <w:t xml:space="preserve"> to </w:t>
+      </w:r>
+      <w:r>
+        <w:t>the</w:t>
+      </w:r>
+      <w:r>
+        <w:t xml:space="preserve"> dish</w:t>
+      </w:r>
+      <w:r>
+        <w:t xml:space="preserve">.  </w:t>
+      </w:r>
     </w:p>
     <w:p>
       <w:pPr>
@@ -1043,31 +1073,28 @@
           <w:b/>
           <w:sz w:val="22"/>
         </w:rPr>
-        <w:t>Italy’s Spinach and Parmesan Cheese Nuggets</w:t>
-      </w:r>
-      <w:r>
-        <w:rPr>
-          <w:b/>
-        </w:rPr>
+        <w:t>Japan’s Korokke Burger</w:t>
+      </w:r>
+      <w:r>
         <w:t xml:space="preserve"> </w:t>
       </w:r>
       <w:r>
         <w:t xml:space="preserve">caters towards </w:t>
       </w:r>
       <w:r>
-        <w:t>Oregonians’</w:t>
-      </w:r>
-      <w:r>
-        <w:t xml:space="preserve"> preference for Italian cuisine.  It also provides an opportunity for </w:t>
-      </w:r>
-      <w:r>
-        <w:t xml:space="preserve">McDonald’s to work closely with Oregon’s famous creameries such as the Tillamook County Creamery Association to add a local taste to </w:t>
-      </w:r>
-      <w:r>
-        <w:t>the</w:t>
-      </w:r>
-      <w:r>
-        <w:t xml:space="preserve"> dish</w:t>
+        <w:t xml:space="preserve">Oregonians’ preference for Japanese cuisine.  </w:t>
+      </w:r>
+      <w:r>
+        <w:t xml:space="preserve">It is made primarily of shrimp, potatoes, and cheese—all of which </w:t>
+      </w:r>
+      <w:r>
+        <w:t>can easily be provided, fresh, by</w:t>
+      </w:r>
+      <w:r>
+        <w:t xml:space="preserve"> </w:t>
+      </w:r>
+      <w:r>
+        <w:t>Oregon’s farmers and seafood harvesters</w:t>
       </w:r>
       <w:r>
         <w:t xml:space="preserve">.  </w:t>
@@ -2211,7 +2238,6 @@
   <w:style w:type="character" w:default="1" w:styleId="DefaultParagraphFont">
     <w:name w:val="Default Paragraph Font"/>
     <w:uiPriority w:val="1"/>
-    <w:semiHidden/>
     <w:unhideWhenUsed/>
   </w:style>
   <w:style w:type="table" w:default="1" w:styleId="TableNormal">
@@ -2485,7 +2511,6 @@
   <w:style w:type="character" w:default="1" w:styleId="DefaultParagraphFont">
     <w:name w:val="Default Paragraph Font"/>
     <w:uiPriority w:val="1"/>
-    <w:semiHidden/>
     <w:unhideWhenUsed/>
   </w:style>
   <w:style w:type="table" w:default="1" w:styleId="TableNormal">

</xml_diff>